<commit_message>
Plan Dev et chiffrage v2.0
</commit_message>
<xml_diff>
--- a/PlanDev.docx
+++ b/PlanDev.docx
@@ -121,23 +121,7 @@
           <w:rFonts w:ascii="Arial" w:hAnsi="Arial" w:cs="Arial"/>
           <w:lang w:val="fr-FR"/>
         </w:rPr>
-        <w:t xml:space="preserve">évelopper un </w:t>
-      </w:r>
-      <w:proofErr w:type="spellStart"/>
-      <w:r>
-        <w:rPr>
-          <w:rFonts w:ascii="Arial" w:hAnsi="Arial" w:cs="Arial"/>
-          <w:lang w:val="fr-FR"/>
-        </w:rPr>
-        <w:t>QrCode</w:t>
-      </w:r>
-      <w:proofErr w:type="spellEnd"/>
-      <w:r>
-        <w:rPr>
-          <w:rFonts w:ascii="Arial" w:hAnsi="Arial" w:cs="Arial"/>
-          <w:lang w:val="fr-FR"/>
-        </w:rPr>
-        <w:t xml:space="preserve"> qui sera unique pour chaque personne travaillant chez un client.</w:t>
+        <w:t>évelopper un QrCode qui sera unique pour chaque personne travaillant chez un client.</w:t>
       </w:r>
     </w:p>
     <w:p>
@@ -166,23 +150,7 @@
           <w:rFonts w:ascii="Arial" w:hAnsi="Arial" w:cs="Arial"/>
           <w:lang w:val="fr-FR"/>
         </w:rPr>
-        <w:t xml:space="preserve"> ce </w:t>
-      </w:r>
-      <w:proofErr w:type="spellStart"/>
-      <w:r>
-        <w:rPr>
-          <w:rFonts w:ascii="Arial" w:hAnsi="Arial" w:cs="Arial"/>
-          <w:lang w:val="fr-FR"/>
-        </w:rPr>
-        <w:t>QrCode</w:t>
-      </w:r>
-      <w:proofErr w:type="spellEnd"/>
-      <w:r>
-        <w:rPr>
-          <w:rFonts w:ascii="Arial" w:hAnsi="Arial" w:cs="Arial"/>
-          <w:lang w:val="fr-FR"/>
-        </w:rPr>
-        <w:t xml:space="preserve"> et les données importantes de cette personne dans une Base De Données locale</w:t>
+        <w:t xml:space="preserve"> ce QrCode et les données importantes de cette personne dans une Base De Données locale</w:t>
       </w:r>
       <w:r>
         <w:rPr>
@@ -204,23 +172,7 @@
           <w:rFonts w:ascii="Arial" w:hAnsi="Arial" w:cs="Arial"/>
           <w:lang w:val="fr-FR"/>
         </w:rPr>
-        <w:t xml:space="preserve">-Grâce à un </w:t>
-      </w:r>
-      <w:proofErr w:type="spellStart"/>
-      <w:r>
-        <w:rPr>
-          <w:rFonts w:ascii="Arial" w:hAnsi="Arial" w:cs="Arial"/>
-          <w:lang w:val="fr-FR"/>
-        </w:rPr>
-        <w:t>CronTab</w:t>
-      </w:r>
-      <w:proofErr w:type="spellEnd"/>
-      <w:r>
-        <w:rPr>
-          <w:rFonts w:ascii="Arial" w:hAnsi="Arial" w:cs="Arial"/>
-          <w:lang w:val="fr-FR"/>
-        </w:rPr>
-        <w:t xml:space="preserve"> ou Tâche planifié Windows, on fera un export SQL de la base locale qui sera envoyé au service informatique central</w:t>
+        <w:t>-Grâce à un CronTab ou Tâche planifié Windows, on fera un export SQL de la base locale qui sera envoyé au service informatique central</w:t>
       </w:r>
       <w:r>
         <w:rPr>
@@ -303,7 +255,21 @@
           <w:rFonts w:ascii="Arial" w:hAnsi="Arial" w:cs="Arial"/>
           <w:lang w:val="fr-FR"/>
         </w:rPr>
-        <w:t xml:space="preserve">-Une </w:t>
+        <w:t>-</w:t>
+      </w:r>
+      <w:r>
+        <w:rPr>
+          <w:rFonts w:ascii="Arial" w:hAnsi="Arial" w:cs="Arial"/>
+          <w:lang w:val="fr-FR"/>
+        </w:rPr>
+        <w:t xml:space="preserve"> </w:t>
+      </w:r>
+      <w:r>
+        <w:rPr>
+          <w:rFonts w:ascii="Arial" w:hAnsi="Arial" w:cs="Arial"/>
+          <w:lang w:val="fr-FR"/>
+        </w:rPr>
+        <w:t xml:space="preserve">Une </w:t>
       </w:r>
       <w:r>
         <w:rPr>
@@ -362,6 +328,13 @@
           <w:rFonts w:ascii="Arial" w:hAnsi="Arial" w:cs="Arial"/>
           <w:lang w:val="fr-FR"/>
         </w:rPr>
+        <w:t xml:space="preserve"> </w:t>
+      </w:r>
+      <w:r>
+        <w:rPr>
+          <w:rFonts w:ascii="Arial" w:hAnsi="Arial" w:cs="Arial"/>
+          <w:lang w:val="fr-FR"/>
+        </w:rPr>
         <w:t xml:space="preserve">Avec un système de rappel automatique de </w:t>
       </w:r>
       <w:r>
@@ -370,90 +343,400 @@
           <w:lang w:val="fr-FR"/>
         </w:rPr>
         <w:t>renouvèlement</w:t>
+      </w:r>
+    </w:p>
+    <w:p>
+      <w:pPr>
+        <w:rPr>
+          <w:rFonts w:ascii="Arial" w:hAnsi="Arial" w:cs="Arial"/>
+          <w:lang w:val="fr-FR"/>
+        </w:rPr>
+      </w:pPr>
+      <w:r>
+        <w:rPr>
+          <w:rFonts w:ascii="Arial" w:hAnsi="Arial" w:cs="Arial"/>
+          <w:lang w:val="fr-FR"/>
+        </w:rPr>
+        <w:t>- : Système de réservations des demandes et services</w:t>
+      </w:r>
+    </w:p>
+    <w:p>
+      <w:pPr>
+        <w:rPr>
+          <w:rFonts w:ascii="Arial" w:hAnsi="Arial" w:cs="Arial"/>
+          <w:lang w:val="fr-FR"/>
+        </w:rPr>
+      </w:pPr>
+      <w:r>
+        <w:rPr>
+          <w:rFonts w:ascii="Arial" w:hAnsi="Arial" w:cs="Arial"/>
+          <w:lang w:val="fr-FR"/>
+        </w:rPr>
+        <w:t>- :</w:t>
+      </w:r>
+      <w:r>
+        <w:rPr>
+          <w:rFonts w:ascii="Arial" w:hAnsi="Arial" w:cs="Arial"/>
+          <w:lang w:val="fr-FR"/>
+        </w:rPr>
+        <w:t xml:space="preserve"> </w:t>
+      </w:r>
+      <w:r>
+        <w:rPr>
+          <w:rFonts w:ascii="Arial" w:hAnsi="Arial" w:cs="Arial"/>
+          <w:lang w:val="fr-FR"/>
+        </w:rPr>
+        <w:t>Propositions de tarifs</w:t>
+      </w:r>
+    </w:p>
+    <w:p>
+      <w:pPr>
+        <w:rPr>
+          <w:rFonts w:ascii="Arial" w:hAnsi="Arial" w:cs="Arial"/>
+          <w:lang w:val="fr-FR"/>
+        </w:rPr>
+      </w:pPr>
+      <w:r>
+        <w:rPr>
+          <w:rFonts w:ascii="Arial" w:hAnsi="Arial" w:cs="Arial"/>
+          <w:lang w:val="fr-FR"/>
+        </w:rPr>
+        <w:t>- Un devis/facture sera généré au format PDF.</w:t>
+      </w:r>
+    </w:p>
+    <w:p>
+      <w:pPr>
+        <w:rPr>
+          <w:rFonts w:ascii="Arial" w:hAnsi="Arial" w:cs="Arial"/>
+          <w:lang w:val="fr-FR"/>
+        </w:rPr>
+      </w:pPr>
+      <w:r>
+        <w:rPr>
+          <w:rFonts w:ascii="Arial" w:hAnsi="Arial" w:cs="Arial"/>
+          <w:lang w:val="fr-FR"/>
+        </w:rPr>
+        <w:t xml:space="preserve">- Historique de </w:t>
+      </w:r>
+      <w:r>
+        <w:rPr>
+          <w:rFonts w:ascii="Arial" w:hAnsi="Arial" w:cs="Arial"/>
+          <w:lang w:val="fr-FR"/>
+        </w:rPr>
+        <w:t>toutes les interventions</w:t>
+      </w:r>
+      <w:r>
+        <w:rPr>
+          <w:rFonts w:ascii="Arial" w:hAnsi="Arial" w:cs="Arial"/>
+          <w:lang w:val="fr-FR"/>
+        </w:rPr>
+        <w:t>.</w:t>
+      </w:r>
+    </w:p>
+    <w:p>
+      <w:pPr>
+        <w:rPr>
+          <w:rFonts w:ascii="Arial" w:hAnsi="Arial" w:cs="Arial"/>
+          <w:lang w:val="fr-FR"/>
+        </w:rPr>
+      </w:pPr>
+      <w:r>
+        <w:rPr>
+          <w:rFonts w:ascii="Arial" w:hAnsi="Arial" w:cs="Arial"/>
+          <w:lang w:val="fr-FR"/>
+        </w:rPr>
+        <w:t>- Simulation d’un paiement</w:t>
+      </w:r>
+      <w:r>
+        <w:rPr>
+          <w:rFonts w:ascii="Arial" w:hAnsi="Arial" w:cs="Arial"/>
+          <w:lang w:val="fr-FR"/>
+        </w:rPr>
+        <w:t xml:space="preserve"> lors de la commande du service.</w:t>
+      </w:r>
+      <w:r>
+        <w:rPr>
+          <w:rFonts w:ascii="Arial" w:hAnsi="Arial" w:cs="Arial"/>
+          <w:lang w:val="fr-FR"/>
+        </w:rPr>
+        <w:t xml:space="preserve"> -API : Stride.</w:t>
+      </w:r>
+    </w:p>
+    <w:p>
+      <w:pPr>
+        <w:rPr>
+          <w:rFonts w:ascii="Arial" w:hAnsi="Arial" w:cs="Arial"/>
+          <w:lang w:val="fr-FR"/>
+        </w:rPr>
+      </w:pPr>
+      <w:r>
+        <w:rPr>
+          <w:rFonts w:ascii="Arial" w:hAnsi="Arial" w:cs="Arial"/>
+          <w:lang w:val="fr-FR"/>
+        </w:rPr>
+        <w:t>- Développement d’une présentation moderne WEBGL d’une de ces activités.</w:t>
+      </w:r>
+    </w:p>
+    <w:p>
+      <w:pPr>
+        <w:rPr>
+          <w:rFonts w:ascii="Arial" w:hAnsi="Arial" w:cs="Arial"/>
+          <w:lang w:val="fr-FR"/>
+        </w:rPr>
+      </w:pPr>
+      <w:r>
+        <w:rPr>
+          <w:rFonts w:ascii="Arial" w:hAnsi="Arial" w:cs="Arial"/>
+          <w:lang w:val="fr-FR"/>
+        </w:rPr>
+        <w:t>- Le site sera multilingue (sans passer par Google)</w:t>
+      </w:r>
+    </w:p>
+    <w:p>
+      <w:pPr>
+        <w:rPr>
+          <w:rFonts w:ascii="Arial" w:hAnsi="Arial" w:cs="Arial"/>
+          <w:lang w:val="fr-FR"/>
+        </w:rPr>
+      </w:pPr>
+      <w:r>
+        <w:rPr>
+          <w:rFonts w:ascii="Arial" w:hAnsi="Arial" w:cs="Arial"/>
+          <w:lang w:val="fr-FR"/>
+        </w:rPr>
+        <w:t>Finalement : un serveur WEB sera configuré pour accueillir le site de Home Service.</w:t>
+      </w:r>
+    </w:p>
+    <w:p>
+      <w:pPr>
+        <w:rPr>
+          <w:rFonts w:ascii="Arial" w:hAnsi="Arial" w:cs="Arial"/>
+          <w:lang w:val="fr-FR"/>
+        </w:rPr>
+      </w:pPr>
+      <w:r>
+        <w:rPr>
+          <w:rFonts w:ascii="Arial" w:hAnsi="Arial" w:cs="Arial"/>
+          <w:lang w:val="fr-FR"/>
+        </w:rPr>
+        <w:t>La démonstr</w:t>
+      </w:r>
+      <w:r>
+        <w:rPr>
+          <w:rFonts w:ascii="Arial" w:hAnsi="Arial" w:cs="Arial"/>
+          <w:lang w:val="fr-FR"/>
+        </w:rPr>
+        <w:t>ation</w:t>
+      </w:r>
+      <w:r>
+        <w:rPr>
+          <w:rFonts w:ascii="Arial" w:hAnsi="Arial" w:cs="Arial"/>
+          <w:lang w:val="fr-FR"/>
+        </w:rPr>
+        <w:t xml:space="preserve"> sera effectué sur ce serveur.</w:t>
+      </w:r>
+    </w:p>
+    <w:p>
+      <w:pPr>
+        <w:rPr>
+          <w:rFonts w:ascii="Arial" w:hAnsi="Arial" w:cs="Arial"/>
+          <w:lang w:val="fr-FR"/>
+        </w:rPr>
+      </w:pPr>
+    </w:p>
+    <w:p>
+      <w:pPr>
+        <w:rPr>
+          <w:rFonts w:ascii="Arial" w:hAnsi="Arial" w:cs="Arial"/>
+          <w:color w:val="4472C4" w:themeColor="accent1"/>
+          <w:lang w:val="fr-FR"/>
+        </w:rPr>
+      </w:pPr>
+      <w:r>
+        <w:rPr>
+          <w:rFonts w:ascii="Arial" w:hAnsi="Arial" w:cs="Arial"/>
+          <w:color w:val="4472C4" w:themeColor="accent1"/>
+          <w:lang w:val="fr-FR"/>
+        </w:rPr>
+        <w:t>Mission 2</w:t>
+      </w:r>
+      <w:r>
+        <w:rPr>
+          <w:rFonts w:ascii="Arial" w:hAnsi="Arial" w:cs="Arial"/>
+          <w:color w:val="4472C4" w:themeColor="accent1"/>
+          <w:lang w:val="fr-FR"/>
+        </w:rPr>
+        <w:t xml:space="preserve"> : </w:t>
+      </w:r>
+      <w:r>
+        <w:rPr>
+          <w:rFonts w:ascii="Arial" w:hAnsi="Arial" w:cs="Arial"/>
+          <w:color w:val="4472C4" w:themeColor="accent1"/>
+          <w:lang w:val="fr-FR"/>
+        </w:rPr>
+        <w:t>Gestion des Prestations</w:t>
+      </w:r>
+    </w:p>
+    <w:p>
+      <w:pPr>
+        <w:rPr>
+          <w:rFonts w:ascii="Arial" w:hAnsi="Arial" w:cs="Arial"/>
+          <w:lang w:val="fr-FR"/>
+        </w:rPr>
+      </w:pPr>
+      <w:r>
+        <w:rPr>
+          <w:rFonts w:ascii="Arial" w:hAnsi="Arial" w:cs="Arial"/>
+          <w:lang w:val="fr-FR"/>
+        </w:rPr>
+        <w:t>- Réalisation d’un système de création de contrats et facturation sous le format texte/PDF</w:t>
+      </w:r>
+    </w:p>
+    <w:p>
+      <w:pPr>
+        <w:rPr>
+          <w:rFonts w:ascii="Arial" w:hAnsi="Arial" w:cs="Arial"/>
+          <w:lang w:val="fr-FR"/>
+        </w:rPr>
+      </w:pPr>
+      <w:r>
+        <w:rPr>
+          <w:rFonts w:ascii="Arial" w:hAnsi="Arial" w:cs="Arial"/>
+          <w:lang w:val="fr-FR"/>
+        </w:rPr>
+        <w:t>- Développement d’une application Java qui peut requêter la base de données centrale.</w:t>
+      </w:r>
+    </w:p>
+    <w:p>
+      <w:pPr>
+        <w:rPr>
+          <w:rFonts w:ascii="Arial" w:hAnsi="Arial" w:cs="Arial"/>
+          <w:lang w:val="fr-FR"/>
+        </w:rPr>
+      </w:pPr>
+      <w:r>
+        <w:rPr>
+          <w:rFonts w:ascii="Arial" w:hAnsi="Arial" w:cs="Arial"/>
+          <w:lang w:val="fr-FR"/>
+        </w:rPr>
+        <w:t>- Développer les autres services sous un langage à définir.</w:t>
+      </w:r>
+    </w:p>
+    <w:p>
+      <w:pPr>
+        <w:rPr>
+          <w:rFonts w:ascii="Arial" w:hAnsi="Arial" w:cs="Arial"/>
+          <w:lang w:val="fr-FR"/>
+        </w:rPr>
+      </w:pPr>
+    </w:p>
+    <w:p>
+      <w:pPr>
+        <w:rPr>
+          <w:rFonts w:ascii="Arial" w:hAnsi="Arial" w:cs="Arial"/>
+          <w:color w:val="4472C4" w:themeColor="accent1"/>
+          <w:lang w:val="fr-FR"/>
+        </w:rPr>
+      </w:pPr>
+    </w:p>
+    <w:p>
+      <w:pPr>
+        <w:rPr>
+          <w:rFonts w:ascii="Arial" w:hAnsi="Arial" w:cs="Arial"/>
+          <w:color w:val="4472C4" w:themeColor="accent1"/>
+          <w:lang w:val="fr-FR"/>
+        </w:rPr>
+      </w:pPr>
+      <w:r>
+        <w:rPr>
+          <w:rFonts w:ascii="Arial" w:hAnsi="Arial" w:cs="Arial"/>
+          <w:color w:val="4472C4" w:themeColor="accent1"/>
+          <w:lang w:val="fr-FR"/>
+        </w:rPr>
+        <w:lastRenderedPageBreak/>
+        <w:t>Mission 3 : Architecture Réseau et Sécurité</w:t>
+      </w:r>
+    </w:p>
+    <w:p>
+      <w:pPr>
+        <w:rPr>
+          <w:rFonts w:ascii="Arial" w:hAnsi="Arial" w:cs="Arial"/>
+          <w:lang w:val="fr-FR"/>
+        </w:rPr>
+      </w:pPr>
+      <w:r>
+        <w:rPr>
+          <w:rFonts w:ascii="Arial" w:hAnsi="Arial" w:cs="Arial"/>
+          <w:lang w:val="fr-FR"/>
+        </w:rPr>
+        <w:t>-</w:t>
+      </w:r>
+      <w:r>
+        <w:rPr>
+          <w:rFonts w:ascii="Arial" w:hAnsi="Arial" w:cs="Arial"/>
+          <w:lang w:val="fr-FR"/>
+        </w:rPr>
+        <w:t>Le Front-Office et le Back-Office seront héb</w:t>
+      </w:r>
+      <w:r>
+        <w:rPr>
+          <w:rFonts w:ascii="Arial" w:hAnsi="Arial" w:cs="Arial"/>
+          <w:lang w:val="fr-FR"/>
+        </w:rPr>
+        <w:t>er</w:t>
+      </w:r>
+      <w:r>
+        <w:rPr>
+          <w:rFonts w:ascii="Arial" w:hAnsi="Arial" w:cs="Arial"/>
+          <w:lang w:val="fr-FR"/>
+        </w:rPr>
+        <w:t>g</w:t>
+      </w:r>
+      <w:r>
+        <w:rPr>
+          <w:rFonts w:ascii="Arial" w:hAnsi="Arial" w:cs="Arial"/>
+          <w:lang w:val="fr-FR"/>
+        </w:rPr>
+        <w:t>é</w:t>
+      </w:r>
+      <w:r>
+        <w:rPr>
+          <w:rFonts w:ascii="Arial" w:hAnsi="Arial" w:cs="Arial"/>
+          <w:lang w:val="fr-FR"/>
+        </w:rPr>
+        <w:t>s sur un ESX VMWare</w:t>
+      </w:r>
+      <w:r>
+        <w:rPr>
+          <w:rFonts w:ascii="Arial" w:hAnsi="Arial" w:cs="Arial"/>
+          <w:lang w:val="fr-FR"/>
+        </w:rPr>
+        <w:t>.</w:t>
+      </w:r>
+    </w:p>
+    <w:p>
+      <w:pPr>
+        <w:rPr>
+          <w:rFonts w:ascii="Arial" w:hAnsi="Arial" w:cs="Arial"/>
+          <w:lang w:val="fr-FR"/>
+        </w:rPr>
+      </w:pPr>
+      <w:r>
+        <w:rPr>
+          <w:rFonts w:ascii="Arial" w:hAnsi="Arial" w:cs="Arial"/>
+          <w:lang w:val="fr-FR"/>
+        </w:rPr>
+        <w:t>-</w:t>
+      </w:r>
+      <w:r>
+        <w:rPr>
+          <w:rFonts w:ascii="Arial" w:hAnsi="Arial" w:cs="Arial"/>
+          <w:lang w:val="fr-FR"/>
+        </w:rPr>
+        <w:t>Une connexion VPN sécurisée sera mis en place (IPSec) pour les sites des régions vers Paris (seulement les flux 80/443||HTTP/HTTPS)</w:t>
       </w:r>
       <w:bookmarkStart w:id="0" w:name="_GoBack"/>
       <w:bookmarkEnd w:id="0"/>
-    </w:p>
-    <w:p>
-      <w:pPr>
-        <w:rPr>
-          <w:rFonts w:ascii="Arial" w:hAnsi="Arial" w:cs="Arial"/>
-          <w:lang w:val="fr-FR"/>
-        </w:rPr>
-      </w:pPr>
-      <w:r>
-        <w:rPr>
-          <w:rFonts w:ascii="Arial" w:hAnsi="Arial" w:cs="Arial"/>
-          <w:lang w:val="fr-FR"/>
-        </w:rPr>
-        <w:t>- : Système de réservations des demandes et services</w:t>
-      </w:r>
-    </w:p>
-    <w:p>
-      <w:pPr>
-        <w:rPr>
-          <w:rFonts w:ascii="Arial" w:hAnsi="Arial" w:cs="Arial"/>
-          <w:lang w:val="fr-FR"/>
-        </w:rPr>
-      </w:pPr>
-      <w:r>
-        <w:rPr>
-          <w:rFonts w:ascii="Arial" w:hAnsi="Arial" w:cs="Arial"/>
-          <w:lang w:val="fr-FR"/>
-        </w:rPr>
-        <w:t>- :</w:t>
-      </w:r>
-      <w:r>
-        <w:rPr>
-          <w:rFonts w:ascii="Arial" w:hAnsi="Arial" w:cs="Arial"/>
-          <w:lang w:val="fr-FR"/>
-        </w:rPr>
-        <w:t xml:space="preserve"> </w:t>
-      </w:r>
-      <w:r>
-        <w:rPr>
-          <w:rFonts w:ascii="Arial" w:hAnsi="Arial" w:cs="Arial"/>
-          <w:lang w:val="fr-FR"/>
-        </w:rPr>
-        <w:t>Propositions de tarifs</w:t>
-      </w:r>
-    </w:p>
-    <w:p>
-      <w:pPr>
-        <w:rPr>
-          <w:rFonts w:ascii="Arial" w:hAnsi="Arial" w:cs="Arial"/>
-          <w:lang w:val="fr-FR"/>
-        </w:rPr>
-      </w:pPr>
-      <w:r>
-        <w:rPr>
-          <w:rFonts w:ascii="Arial" w:hAnsi="Arial" w:cs="Arial"/>
-          <w:lang w:val="fr-FR"/>
-        </w:rPr>
-        <w:t>- Un devis/facture sera généré au format PDF.</w:t>
-      </w:r>
-    </w:p>
-    <w:p>
-      <w:pPr>
-        <w:rPr>
-          <w:rFonts w:ascii="Arial" w:hAnsi="Arial" w:cs="Arial"/>
-          <w:lang w:val="fr-FR"/>
-        </w:rPr>
-      </w:pPr>
-      <w:r>
-        <w:rPr>
-          <w:rFonts w:ascii="Arial" w:hAnsi="Arial" w:cs="Arial"/>
-          <w:lang w:val="fr-FR"/>
-        </w:rPr>
-        <w:t xml:space="preserve">- Historique de </w:t>
-      </w:r>
-      <w:r>
-        <w:rPr>
-          <w:rFonts w:ascii="Arial" w:hAnsi="Arial" w:cs="Arial"/>
-          <w:lang w:val="fr-FR"/>
-        </w:rPr>
-        <w:t>toutes les interventions</w:t>
-      </w:r>
       <w:r>
         <w:rPr>
           <w:rFonts w:ascii="Arial" w:hAnsi="Arial" w:cs="Arial"/>
@@ -474,95 +757,29 @@
           <w:rFonts w:ascii="Arial" w:hAnsi="Arial" w:cs="Arial"/>
           <w:lang w:val="fr-FR"/>
         </w:rPr>
-        <w:t>- Simulation d’un paiement</w:t>
-      </w:r>
-      <w:r>
-        <w:rPr>
-          <w:rFonts w:ascii="Arial" w:hAnsi="Arial" w:cs="Arial"/>
-          <w:lang w:val="fr-FR"/>
-        </w:rPr>
-        <w:t xml:space="preserve"> lors de la commande du service.</w:t>
-      </w:r>
-      <w:r>
-        <w:rPr>
-          <w:rFonts w:ascii="Arial" w:hAnsi="Arial" w:cs="Arial"/>
-          <w:lang w:val="fr-FR"/>
-        </w:rPr>
-        <w:t xml:space="preserve"> -API : Stride.</w:t>
-      </w:r>
-    </w:p>
-    <w:p>
-      <w:pPr>
-        <w:rPr>
-          <w:rFonts w:ascii="Arial" w:hAnsi="Arial" w:cs="Arial"/>
-          <w:lang w:val="fr-FR"/>
-        </w:rPr>
-      </w:pPr>
-      <w:r>
-        <w:rPr>
-          <w:rFonts w:ascii="Arial" w:hAnsi="Arial" w:cs="Arial"/>
-          <w:lang w:val="fr-FR"/>
-        </w:rPr>
-        <w:t>- Développement d’une présentation moderne WEBGL d’une de ces activités.</w:t>
-      </w:r>
-    </w:p>
-    <w:p>
-      <w:pPr>
-        <w:rPr>
-          <w:rFonts w:ascii="Arial" w:hAnsi="Arial" w:cs="Arial"/>
-          <w:lang w:val="fr-FR"/>
-        </w:rPr>
-      </w:pPr>
-      <w:r>
-        <w:rPr>
-          <w:rFonts w:ascii="Arial" w:hAnsi="Arial" w:cs="Arial"/>
-          <w:lang w:val="fr-FR"/>
-        </w:rPr>
-        <w:t>- Le site sera multilingue (sans passer par Google)</w:t>
-      </w:r>
-    </w:p>
-    <w:p>
-      <w:pPr>
-        <w:rPr>
-          <w:rFonts w:ascii="Arial" w:hAnsi="Arial" w:cs="Arial"/>
-          <w:lang w:val="fr-FR"/>
-        </w:rPr>
-      </w:pPr>
-      <w:r>
-        <w:rPr>
-          <w:rFonts w:ascii="Arial" w:hAnsi="Arial" w:cs="Arial"/>
-          <w:lang w:val="fr-FR"/>
-        </w:rPr>
-        <w:t>Finalement : un serveur WEB sera configuré pour accueillir le site de Home Service.</w:t>
-      </w:r>
-    </w:p>
-    <w:p>
-      <w:pPr>
-        <w:rPr>
-          <w:rFonts w:ascii="Arial" w:hAnsi="Arial" w:cs="Arial"/>
-          <w:lang w:val="fr-FR"/>
-        </w:rPr>
-      </w:pPr>
-      <w:r>
-        <w:rPr>
-          <w:rFonts w:ascii="Arial" w:hAnsi="Arial" w:cs="Arial"/>
-          <w:lang w:val="fr-FR"/>
-        </w:rPr>
-        <w:t>La démonstr</w:t>
-      </w:r>
-      <w:r>
-        <w:rPr>
-          <w:rFonts w:ascii="Arial" w:hAnsi="Arial" w:cs="Arial"/>
-          <w:lang w:val="fr-FR"/>
-        </w:rPr>
-        <w:t>ation</w:t>
-      </w:r>
-      <w:r>
-        <w:rPr>
-          <w:rFonts w:ascii="Arial" w:hAnsi="Arial" w:cs="Arial"/>
-          <w:lang w:val="fr-FR"/>
-        </w:rPr>
-        <w:t xml:space="preserve"> sera effectué sur ce serveur.</w:t>
+        <w:t>-Une configuration PAT dynamique sera mis en place sur chaque agence, les flux vers Internet ne passeront pas par le tunnel IPSec.</w:t>
+      </w:r>
+    </w:p>
+    <w:p>
+      <w:pPr>
+        <w:rPr>
+          <w:rFonts w:ascii="Arial" w:hAnsi="Arial" w:cs="Arial"/>
+          <w:lang w:val="fr-FR"/>
+        </w:rPr>
+      </w:pPr>
+      <w:r>
+        <w:rPr>
+          <w:rFonts w:ascii="Arial" w:hAnsi="Arial" w:cs="Arial"/>
+          <w:lang w:val="fr-FR"/>
+        </w:rPr>
+        <w:t>-Une maquette réseau sera réalisé pour modéliser le réseau des différentes agences ainsi que le routeur de le FAI</w:t>
+      </w:r>
+      <w:r>
+        <w:rPr>
+          <w:rFonts w:ascii="Arial" w:hAnsi="Arial" w:cs="Arial"/>
+          <w:lang w:val="fr-FR"/>
+        </w:rPr>
+        <w:t>.</w:t>
       </w:r>
     </w:p>
     <w:p>
@@ -587,56 +804,81 @@
           <w:color w:val="4472C4" w:themeColor="accent1"/>
           <w:lang w:val="fr-FR"/>
         </w:rPr>
-        <w:t>Mission 2</w:t>
-      </w:r>
-      <w:r>
-        <w:rPr>
-          <w:rFonts w:ascii="Arial" w:hAnsi="Arial" w:cs="Arial"/>
-          <w:color w:val="4472C4" w:themeColor="accent1"/>
-          <w:lang w:val="fr-FR"/>
-        </w:rPr>
-        <w:t xml:space="preserve"> : </w:t>
-      </w:r>
-      <w:r>
-        <w:rPr>
-          <w:rFonts w:ascii="Arial" w:hAnsi="Arial" w:cs="Arial"/>
-          <w:color w:val="4472C4" w:themeColor="accent1"/>
-          <w:lang w:val="fr-FR"/>
-        </w:rPr>
-        <w:t>Gestion des Prestations</w:t>
-      </w:r>
-    </w:p>
-    <w:p>
-      <w:pPr>
-        <w:rPr>
-          <w:rFonts w:ascii="Arial" w:hAnsi="Arial" w:cs="Arial"/>
-          <w:lang w:val="fr-FR"/>
-        </w:rPr>
-      </w:pPr>
-    </w:p>
-    <w:p>
-      <w:pPr>
-        <w:rPr>
-          <w:rFonts w:ascii="Arial" w:hAnsi="Arial" w:cs="Arial"/>
-          <w:lang w:val="fr-FR"/>
-        </w:rPr>
-      </w:pPr>
-    </w:p>
-    <w:p>
-      <w:pPr>
-        <w:rPr>
-          <w:rFonts w:ascii="Arial" w:hAnsi="Arial" w:cs="Arial"/>
-          <w:color w:val="4472C4" w:themeColor="accent1"/>
-          <w:lang w:val="fr-FR"/>
-        </w:rPr>
-      </w:pPr>
-      <w:r>
-        <w:rPr>
-          <w:rFonts w:ascii="Arial" w:hAnsi="Arial" w:cs="Arial"/>
-          <w:color w:val="4472C4" w:themeColor="accent1"/>
-          <w:lang w:val="fr-FR"/>
-        </w:rPr>
-        <w:t>Mission 3 : Architecture Réseau et Sécurité</w:t>
+        <w:t>Chiffrage Financier de la Partie développement</w:t>
+      </w:r>
+    </w:p>
+    <w:p>
+      <w:pPr>
+        <w:rPr>
+          <w:rFonts w:ascii="Arial" w:hAnsi="Arial" w:cs="Arial"/>
+          <w:lang w:val="fr-FR"/>
+        </w:rPr>
+      </w:pPr>
+      <w:r>
+        <w:rPr>
+          <w:rFonts w:ascii="Arial" w:hAnsi="Arial" w:cs="Arial"/>
+          <w:lang w:val="fr-FR"/>
+        </w:rPr>
+        <w:t>- Serveur WEB : 43,08€ /an</w:t>
+      </w:r>
+    </w:p>
+    <w:p>
+      <w:pPr>
+        <w:rPr>
+          <w:rFonts w:ascii="Arial" w:hAnsi="Arial" w:cs="Arial"/>
+          <w:lang w:val="fr-FR"/>
+        </w:rPr>
+      </w:pPr>
+      <w:r>
+        <w:rPr>
+          <w:rFonts w:ascii="Arial" w:hAnsi="Arial" w:cs="Arial"/>
+          <w:lang w:val="fr-FR"/>
+        </w:rPr>
+        <w:t>- 3 Développeurs Full Stack : 3000</w:t>
+      </w:r>
+      <w:r>
+        <w:rPr>
+          <w:rFonts w:ascii="Arial" w:hAnsi="Arial" w:cs="Arial"/>
+          <w:lang w:val="fr-FR"/>
+        </w:rPr>
+        <w:t>€ /mois</w:t>
+      </w:r>
+    </w:p>
+    <w:p>
+      <w:pPr>
+        <w:rPr>
+          <w:rFonts w:ascii="Arial" w:hAnsi="Arial" w:cs="Arial"/>
+          <w:lang w:val="fr-FR"/>
+        </w:rPr>
+      </w:pPr>
+      <w:r>
+        <w:rPr>
+          <w:rFonts w:ascii="Arial" w:hAnsi="Arial" w:cs="Arial"/>
+          <w:lang w:val="fr-FR"/>
+        </w:rPr>
+        <w:t>- License ESXi pour hébergée le Front et Back-Office : 1479,62€</w:t>
+      </w:r>
+      <w:r>
+        <w:rPr>
+          <w:rFonts w:ascii="Arial" w:hAnsi="Arial" w:cs="Arial"/>
+          <w:lang w:val="fr-FR"/>
+        </w:rPr>
+        <w:t>/an</w:t>
+      </w:r>
+    </w:p>
+    <w:p>
+      <w:pPr>
+        <w:rPr>
+          <w:rFonts w:ascii="Arial" w:hAnsi="Arial" w:cs="Arial"/>
+          <w:lang w:val="fr-FR"/>
+        </w:rPr>
+      </w:pPr>
+      <w:r>
+        <w:rPr>
+          <w:rFonts w:ascii="Arial" w:hAnsi="Arial" w:cs="Arial"/>
+          <w:lang w:val="fr-FR"/>
+        </w:rPr>
+        <w:t xml:space="preserve">  </w:t>
       </w:r>
     </w:p>
     <w:sectPr>

</xml_diff>